<commit_message>
added latex: intro, metho
</commit_message>
<xml_diff>
--- a/report/report start.docx
+++ b/report/report start.docx
@@ -112,7 +112,13 @@
       </w:r>
       <w:r>
         <w:lastRenderedPageBreak/>
-        <w:t>generate novel molecular structures with user-specified target HOMO–LUMO gaps. This framework enables both accurate property prediction and inverse molecular design, supporting accelerated discovery workflows in electronic-structure–driven molecular design.</w:t>
+        <w:t xml:space="preserve">generate novel molecular structures with user-specified target HOMO–LUMO gaps. This </w:t>
+      </w:r>
+      <w:r>
+        <w:t xml:space="preserve">combined </w:t>
+      </w:r>
+      <w:r>
+        <w:t>framework enables both accurate property prediction and inverse molecular design, supporting accelerated discovery workflows in electronic-structure–driven molecular design.</w:t>
       </w:r>
     </w:p>
     <w:p>
@@ -132,22 +138,36 @@
           <w:b/>
           <w:bCs/>
         </w:rPr>
-        <w:t>3.Methodology</w:t>
-      </w:r>
-    </w:p>
-    <w:p>
-      <w:pPr>
+        <w:t>2</w:t>
+      </w:r>
+      <w:r>
         <w:rPr>
           <w:b/>
           <w:bCs/>
         </w:rPr>
-      </w:pPr>
-      <w:r>
+        <w:t>.Methodology</w:t>
+      </w:r>
+    </w:p>
+    <w:p>
+      <w:pPr>
         <w:rPr>
           <w:b/>
           <w:bCs/>
         </w:rPr>
-        <w:t xml:space="preserve">3.1 </w:t>
+      </w:pPr>
+      <w:r>
+        <w:rPr>
+          <w:b/>
+          <w:bCs/>
+        </w:rPr>
+        <w:t>2</w:t>
+      </w:r>
+      <w:r>
+        <w:rPr>
+          <w:b/>
+          <w:bCs/>
+        </w:rPr>
+        <w:t xml:space="preserve">.1 </w:t>
       </w:r>
       <w:proofErr w:type="spellStart"/>
       <w:r>
@@ -286,7 +306,14 @@
           <w:b/>
           <w:bCs/>
         </w:rPr>
-        <w:t>3.1.1 Molecular Representations</w:t>
+        <w:t>2</w:t>
+      </w:r>
+      <w:r>
+        <w:rPr>
+          <w:b/>
+          <w:bCs/>
+        </w:rPr>
+        <w:t>.1.1 Molecular Representations</w:t>
       </w:r>
     </w:p>
     <w:p>
@@ -339,7 +366,7 @@
         <w:pStyle w:val="Lijstalinea"/>
         <w:numPr>
           <w:ilvl w:val="2"/>
-          <w:numId w:val="5"/>
+          <w:numId w:val="6"/>
         </w:numPr>
         <w:rPr>
           <w:b/>
@@ -431,16 +458,18 @@
     </w:p>
     <w:p>
       <w:pPr>
-        <w:pStyle w:val="Lijstalinea"/>
-        <w:numPr>
-          <w:ilvl w:val="2"/>
-          <w:numId w:val="5"/>
-        </w:numPr>
         <w:rPr>
           <w:b/>
           <w:bCs/>
         </w:rPr>
       </w:pPr>
+      <w:r>
+        <w:rPr>
+          <w:b/>
+          <w:bCs/>
+        </w:rPr>
+        <w:t xml:space="preserve">2.1.3 </w:t>
+      </w:r>
       <w:r>
         <w:rPr>
           <w:b/>
@@ -499,7 +528,14 @@
           <w:b/>
           <w:bCs/>
         </w:rPr>
-        <w:t xml:space="preserve">3.1.4 Final </w:t>
+        <w:t>2</w:t>
+      </w:r>
+      <w:r>
+        <w:rPr>
+          <w:b/>
+          <w:bCs/>
+        </w:rPr>
+        <w:t xml:space="preserve">.1.4 Final </w:t>
       </w:r>
       <w:proofErr w:type="spellStart"/>
       <w:r>
@@ -553,6 +589,119 @@
 <file path=word/numbering.xml><?xml version="1.0" encoding="utf-8"?>
 <w:numbering xmlns:wpc="http://schemas.microsoft.com/office/word/2010/wordprocessingCanvas" xmlns:cx="http://schemas.microsoft.com/office/drawing/2014/chartex" xmlns:cx1="http://schemas.microsoft.com/office/drawing/2015/9/8/chartex" xmlns:cx2="http://schemas.microsoft.com/office/drawing/2015/10/21/chartex" xmlns:cx3="http://schemas.microsoft.com/office/drawing/2016/5/9/chartex" xmlns:cx4="http://schemas.microsoft.com/office/drawing/2016/5/10/chartex" xmlns:cx5="http://schemas.microsoft.com/office/drawing/2016/5/11/chartex" xmlns:cx6="http://schemas.microsoft.com/office/drawing/2016/5/12/chartex" xmlns:cx7="http://schemas.microsoft.com/office/drawing/2016/5/13/chartex" xmlns:cx8="http://schemas.microsoft.com/office/drawing/2016/5/14/chartex" xmlns:mc="http://schemas.openxmlformats.org/markup-compatibility/2006" xmlns:aink="http://schemas.microsoft.com/office/drawing/2016/ink" xmlns:am3d="http://schemas.microsoft.com/office/drawing/2017/model3d" xmlns:o="urn:schemas-microsoft-com:office:office" xmlns:oel="http://schemas.microsoft.com/office/2019/extlst" xmlns:r="http://schemas.openxmlformats.org/officeDocument/2006/relationships" xmlns:m="http://schemas.openxmlformats.org/officeDocument/2006/math" xmlns:v="urn:schemas-microsoft-com:vml" xmlns:wp14="http://schemas.microsoft.com/office/word/2010/wordprocessingDrawing" xmlns:wp="http://schemas.openxmlformats.org/drawingml/2006/wordprocessingDrawing" xmlns:w10="urn:schemas-microsoft-com:office:word" xmlns:w="http://schemas.openxmlformats.org/wordprocessingml/2006/main" xmlns:w14="http://schemas.microsoft.com/office/word/2010/wordml" xmlns:w15="http://schemas.microsoft.com/office/word/2012/wordml" xmlns:w16cex="http://schemas.microsoft.com/office/word/2018/wordml/cex" xmlns:w16cid="http://schemas.microsoft.com/office/word/2016/wordml/cid" xmlns:w16="http://schemas.microsoft.com/office/word/2018/wordml" xmlns:w16du="http://schemas.microsoft.com/office/word/2023/wordml/word16du" xmlns:w16sdtdh="http://schemas.microsoft.com/office/word/2020/wordml/sdtdatahash" xmlns:w16sdtfl="http://schemas.microsoft.com/office/word/2024/wordml/sdtformatlock" xmlns:w16se="http://schemas.microsoft.com/office/word/2015/wordml/symex" xmlns:wpg="http://schemas.microsoft.com/office/word/2010/wordprocessingGroup" xmlns:wpi="http://schemas.microsoft.com/office/word/2010/wordprocessingInk" xmlns:wne="http://schemas.microsoft.com/office/word/2006/wordml" xmlns:wps="http://schemas.microsoft.com/office/word/2010/wordprocessingShape" mc:Ignorable="w14 w15 w16se w16cid w16 w16cex w16sdtdh w16sdtfl w16du wp14">
   <w:abstractNum w:abstractNumId="0" w15:restartNumberingAfterBreak="0">
+    <w:nsid w:val="32906ECE"/>
+    <w:multiLevelType w:val="multilevel"/>
+    <w:tmpl w:val="419AFDF8"/>
+    <w:lvl w:ilvl="0">
+      <w:start w:val="2"/>
+      <w:numFmt w:val="decimal"/>
+      <w:lvlText w:val="%1"/>
+      <w:lvlJc w:val="left"/>
+      <w:pPr>
+        <w:ind w:left="500" w:hanging="500"/>
+      </w:pPr>
+      <w:rPr>
+        <w:rFonts w:hint="default"/>
+      </w:rPr>
+    </w:lvl>
+    <w:lvl w:ilvl="1">
+      <w:start w:val="1"/>
+      <w:numFmt w:val="decimal"/>
+      <w:lvlText w:val="%1.%2"/>
+      <w:lvlJc w:val="left"/>
+      <w:pPr>
+        <w:ind w:left="500" w:hanging="500"/>
+      </w:pPr>
+      <w:rPr>
+        <w:rFonts w:hint="default"/>
+      </w:rPr>
+    </w:lvl>
+    <w:lvl w:ilvl="2">
+      <w:start w:val="2"/>
+      <w:numFmt w:val="decimal"/>
+      <w:lvlText w:val="%1.%2.%3"/>
+      <w:lvlJc w:val="left"/>
+      <w:pPr>
+        <w:ind w:left="720" w:hanging="720"/>
+      </w:pPr>
+      <w:rPr>
+        <w:rFonts w:hint="default"/>
+      </w:rPr>
+    </w:lvl>
+    <w:lvl w:ilvl="3">
+      <w:start w:val="1"/>
+      <w:numFmt w:val="decimal"/>
+      <w:lvlText w:val="%1.%2.%3.%4"/>
+      <w:lvlJc w:val="left"/>
+      <w:pPr>
+        <w:ind w:left="720" w:hanging="720"/>
+      </w:pPr>
+      <w:rPr>
+        <w:rFonts w:hint="default"/>
+      </w:rPr>
+    </w:lvl>
+    <w:lvl w:ilvl="4">
+      <w:start w:val="1"/>
+      <w:numFmt w:val="decimal"/>
+      <w:lvlText w:val="%1.%2.%3.%4.%5"/>
+      <w:lvlJc w:val="left"/>
+      <w:pPr>
+        <w:ind w:left="1080" w:hanging="1080"/>
+      </w:pPr>
+      <w:rPr>
+        <w:rFonts w:hint="default"/>
+      </w:rPr>
+    </w:lvl>
+    <w:lvl w:ilvl="5">
+      <w:start w:val="1"/>
+      <w:numFmt w:val="decimal"/>
+      <w:lvlText w:val="%1.%2.%3.%4.%5.%6"/>
+      <w:lvlJc w:val="left"/>
+      <w:pPr>
+        <w:ind w:left="1080" w:hanging="1080"/>
+      </w:pPr>
+      <w:rPr>
+        <w:rFonts w:hint="default"/>
+      </w:rPr>
+    </w:lvl>
+    <w:lvl w:ilvl="6">
+      <w:start w:val="1"/>
+      <w:numFmt w:val="decimal"/>
+      <w:lvlText w:val="%1.%2.%3.%4.%5.%6.%7"/>
+      <w:lvlJc w:val="left"/>
+      <w:pPr>
+        <w:ind w:left="1440" w:hanging="1440"/>
+      </w:pPr>
+      <w:rPr>
+        <w:rFonts w:hint="default"/>
+      </w:rPr>
+    </w:lvl>
+    <w:lvl w:ilvl="7">
+      <w:start w:val="1"/>
+      <w:numFmt w:val="decimal"/>
+      <w:lvlText w:val="%1.%2.%3.%4.%5.%6.%7.%8"/>
+      <w:lvlJc w:val="left"/>
+      <w:pPr>
+        <w:ind w:left="1440" w:hanging="1440"/>
+      </w:pPr>
+      <w:rPr>
+        <w:rFonts w:hint="default"/>
+      </w:rPr>
+    </w:lvl>
+    <w:lvl w:ilvl="8">
+      <w:start w:val="1"/>
+      <w:numFmt w:val="decimal"/>
+      <w:lvlText w:val="%1.%2.%3.%4.%5.%6.%7.%8.%9"/>
+      <w:lvlJc w:val="left"/>
+      <w:pPr>
+        <w:ind w:left="1800" w:hanging="1800"/>
+      </w:pPr>
+      <w:rPr>
+        <w:rFonts w:hint="default"/>
+      </w:rPr>
+    </w:lvl>
+  </w:abstractNum>
+  <w:abstractNum w:abstractNumId="1" w15:restartNumberingAfterBreak="0">
     <w:nsid w:val="32CB5047"/>
     <w:multiLevelType w:val="hybridMultilevel"/>
     <w:tmpl w:val="B17C951E"/>
@@ -641,7 +790,7 @@
       </w:pPr>
     </w:lvl>
   </w:abstractNum>
-  <w:abstractNum w:abstractNumId="1" w15:restartNumberingAfterBreak="0">
+  <w:abstractNum w:abstractNumId="2" w15:restartNumberingAfterBreak="0">
     <w:nsid w:val="3BC95BF3"/>
     <w:multiLevelType w:val="multilevel"/>
     <w:tmpl w:val="A1500174"/>
@@ -754,7 +903,7 @@
       </w:rPr>
     </w:lvl>
   </w:abstractNum>
-  <w:abstractNum w:abstractNumId="2" w15:restartNumberingAfterBreak="0">
+  <w:abstractNum w:abstractNumId="3" w15:restartNumberingAfterBreak="0">
     <w:nsid w:val="4778129B"/>
     <w:multiLevelType w:val="multilevel"/>
     <w:tmpl w:val="CC22EBC4"/>
@@ -903,7 +1052,7 @@
       </w:rPr>
     </w:lvl>
   </w:abstractNum>
-  <w:abstractNum w:abstractNumId="3" w15:restartNumberingAfterBreak="0">
+  <w:abstractNum w:abstractNumId="4" w15:restartNumberingAfterBreak="0">
     <w:nsid w:val="57105061"/>
     <w:multiLevelType w:val="multilevel"/>
     <w:tmpl w:val="C7769F00"/>
@@ -1052,7 +1201,7 @@
       </w:rPr>
     </w:lvl>
   </w:abstractNum>
-  <w:abstractNum w:abstractNumId="4" w15:restartNumberingAfterBreak="0">
+  <w:abstractNum w:abstractNumId="5" w15:restartNumberingAfterBreak="0">
     <w:nsid w:val="5CAF7EDD"/>
     <w:multiLevelType w:val="multilevel"/>
     <w:tmpl w:val="88AC9C34"/>
@@ -1202,19 +1351,22 @@
     </w:lvl>
   </w:abstractNum>
   <w:num w:numId="1" w16cid:durableId="1075856637">
-    <w:abstractNumId w:val="0"/>
+    <w:abstractNumId w:val="1"/>
   </w:num>
   <w:num w:numId="2" w16cid:durableId="1056969911">
+    <w:abstractNumId w:val="3"/>
+  </w:num>
+  <w:num w:numId="3" w16cid:durableId="442187895">
+    <w:abstractNumId w:val="4"/>
+  </w:num>
+  <w:num w:numId="4" w16cid:durableId="272830066">
+    <w:abstractNumId w:val="5"/>
+  </w:num>
+  <w:num w:numId="5" w16cid:durableId="159128071">
     <w:abstractNumId w:val="2"/>
   </w:num>
-  <w:num w:numId="3" w16cid:durableId="442187895">
-    <w:abstractNumId w:val="3"/>
-  </w:num>
-  <w:num w:numId="4" w16cid:durableId="272830066">
-    <w:abstractNumId w:val="4"/>
-  </w:num>
-  <w:num w:numId="5" w16cid:durableId="159128071">
-    <w:abstractNumId w:val="1"/>
+  <w:num w:numId="6" w16cid:durableId="1376003284">
+    <w:abstractNumId w:val="0"/>
   </w:num>
 </w:numbering>
 </file>

</xml_diff>